<commit_message>
Commit with new graphs about correlation (require SNR at Bob to ensure SR)
</commit_message>
<xml_diff>
--- a/MT180_2021/02022021_selection/MT180s v8.docx
+++ b/MT180_2021/02022021_selection/MT180s v8.docx
@@ -101,16 +101,7 @@
         <w:jc w:val="both"/>
       </w:pPr>
       <w:r>
-        <w:t>Grâce à ma technique de sécurisation des communications, l</w:t>
-      </w:r>
-      <w:r>
-        <w:t>’information envoyée</w:t>
-      </w:r>
-      <w:r>
-        <w:t xml:space="preserve"> depuis un émetteur A sera compréhensible au récepteur légitime B mais restera brouillée partout ailleurs</w:t>
-      </w:r>
-      <w:r>
-        <w:t>.</w:t>
+        <w:t>Grâce à ma technique de sécurisation des communications, l’information envoyée depuis un émetteur A sera compréhensible au récepteur légitime B mais restera brouillée partout ailleurs.</w:t>
       </w:r>
     </w:p>
     <w:p>
@@ -148,19 +139,7 @@
         <w:t>propriétés physiques de l’environnement</w:t>
       </w:r>
       <w:r>
-        <w:t xml:space="preserve">. Lorsqu’on émet des </w:t>
-      </w:r>
-      <w:r>
-        <w:t>signaux</w:t>
-      </w:r>
-      <w:r>
-        <w:t xml:space="preserve"> d’un point A, chacun arrivera en B de manière aléatoire et à des instants différents, en raison des différents obstacles qu’</w:t>
-      </w:r>
-      <w:r>
-        <w:t>ils</w:t>
-      </w:r>
-      <w:r>
-        <w:t xml:space="preserve"> rencontrent sur leurs trajectoires (les immeubles, les véhicules,…). Cet aléa est ensuite utilisé pour générer, uniquement entre A et B, une signature spécifique sécurisant la communication. Si un récepteur illégitime est présent à un endroit C quelconque, il réceptionnera l’information provenant de A, </w:t>
+        <w:t xml:space="preserve">. Lorsqu’on émet des signaux d’un point A, chacun arrivera en B de manière aléatoire et à des instants différents, en raison des différents obstacles qu’ils rencontrent sur leurs trajectoires (les immeubles, les véhicules,…). Cet aléa est ensuite utilisé pour générer, uniquement entre A et B, une signature spécifique sécurisant la communication. Si un récepteur illégitime est présent à un endroit C quelconque, il réceptionnera l’information provenant de A, </w:t>
       </w:r>
       <w:r>
         <w:t xml:space="preserve">mais ne disposera pas de la signature pour pouvoir </w:t>

</xml_diff>